<commit_message>
send and recieve data accross screens
</commit_message>
<xml_diff>
--- a/Assessment 1/src/main/resources/Reflection on the Degree Classification Calculator App.docx
+++ b/Assessment 1/src/main/resources/Reflection on the Degree Classification Calculator App.docx
@@ -53,15 +53,7 @@
           <w:szCs w:val="52"/>
           <w:lang w:val="en-GB"/>
         </w:rPr>
-        <w:t xml:space="preserve"> Development</w:t>
-      </w:r>
-      <w:r>
-        <w:rPr>
-          <w:sz w:val="52"/>
-          <w:szCs w:val="52"/>
-          <w:lang w:val="en-GB"/>
-        </w:rPr>
-        <w:t xml:space="preserve"> </w:t>
+        <w:t xml:space="preserve"> Development </w:t>
       </w:r>
     </w:p>
     <w:p>
@@ -205,7 +197,7 @@
           <w:szCs w:val="36"/>
           <w:lang w:val="en-GB"/>
         </w:rPr>
-        <w:t>Further Software Development</w:t>
+        <w:t xml:space="preserve">Further Software Development </w:t>
       </w:r>
       <w:r>
         <w:rPr>
@@ -213,49 +205,51 @@
           <w:szCs w:val="36"/>
           <w:lang w:val="en-GB"/>
         </w:rPr>
-        <w:t xml:space="preserve"> </w:t>
-      </w:r>
-      <w:r>
+        <w:t>COM 5003</w:t>
+      </w:r>
+    </w:p>
+    <w:p>
+      <w:pPr>
+        <w:jc w:val="center"/>
         <w:rPr>
           <w:sz w:val="36"/>
           <w:szCs w:val="36"/>
           <w:lang w:val="en-GB"/>
         </w:rPr>
-        <w:t>COM 50</w:t>
-      </w:r>
+      </w:pPr>
       <w:r>
         <w:rPr>
           <w:sz w:val="36"/>
           <w:szCs w:val="36"/>
           <w:lang w:val="en-GB"/>
         </w:rPr>
-        <w:t>03</w:t>
-      </w:r>
-    </w:p>
-    <w:p>
-      <w:pPr>
-        <w:jc w:val="center"/>
+        <w:t xml:space="preserve">Module Leader: </w:t>
+      </w:r>
+      <w:r>
         <w:rPr>
           <w:sz w:val="36"/>
           <w:szCs w:val="36"/>
           <w:lang w:val="en-GB"/>
         </w:rPr>
-      </w:pPr>
+        <w:t xml:space="preserve">Dr </w:t>
+      </w:r>
+      <w:proofErr w:type="spellStart"/>
       <w:r>
         <w:rPr>
           <w:sz w:val="36"/>
           <w:szCs w:val="36"/>
           <w:lang w:val="en-GB"/>
         </w:rPr>
-        <w:t xml:space="preserve">Module Leader: </w:t>
-      </w:r>
+        <w:t>Antesar</w:t>
+      </w:r>
+      <w:proofErr w:type="spellEnd"/>
       <w:r>
         <w:rPr>
           <w:sz w:val="36"/>
           <w:szCs w:val="36"/>
           <w:lang w:val="en-GB"/>
         </w:rPr>
-        <w:t xml:space="preserve">Dr </w:t>
+        <w:t xml:space="preserve"> </w:t>
       </w:r>
       <w:proofErr w:type="spellStart"/>
       <w:r>
@@ -264,68 +258,26 @@
           <w:szCs w:val="36"/>
           <w:lang w:val="en-GB"/>
         </w:rPr>
-        <w:t>Antesar</w:t>
+        <w:t>Shabut</w:t>
       </w:r>
       <w:proofErr w:type="spellEnd"/>
-      <w:r>
+    </w:p>
+    <w:p>
+      <w:pPr>
+        <w:jc w:val="center"/>
         <w:rPr>
           <w:sz w:val="36"/>
           <w:szCs w:val="36"/>
           <w:lang w:val="en-GB"/>
         </w:rPr>
-        <w:t xml:space="preserve"> </w:t>
-      </w:r>
-      <w:proofErr w:type="spellStart"/>
+      </w:pPr>
       <w:r>
         <w:rPr>
           <w:sz w:val="36"/>
           <w:szCs w:val="36"/>
           <w:lang w:val="en-GB"/>
         </w:rPr>
-        <w:t>Shabut</w:t>
-      </w:r>
-      <w:proofErr w:type="spellEnd"/>
-    </w:p>
-    <w:p>
-      <w:pPr>
-        <w:jc w:val="center"/>
-        <w:rPr>
-          <w:sz w:val="36"/>
-          <w:szCs w:val="36"/>
-          <w:lang w:val="en-GB"/>
-        </w:rPr>
-      </w:pPr>
-      <w:r>
-        <w:rPr>
-          <w:sz w:val="36"/>
-          <w:szCs w:val="36"/>
-          <w:lang w:val="en-GB"/>
-        </w:rPr>
-        <w:t xml:space="preserve">Submission Date: </w:t>
-      </w:r>
-      <w:r>
-        <w:rPr>
-          <w:sz w:val="36"/>
-          <w:szCs w:val="36"/>
-          <w:lang w:val="en-GB"/>
-        </w:rPr>
-        <w:t>Friday</w:t>
-      </w:r>
-      <w:r>
-        <w:rPr>
-          <w:sz w:val="36"/>
-          <w:szCs w:val="36"/>
-          <w:lang w:val="en-GB"/>
-        </w:rPr>
-        <w:t xml:space="preserve"> 1</w:t>
-      </w:r>
-      <w:r>
-        <w:rPr>
-          <w:sz w:val="36"/>
-          <w:szCs w:val="36"/>
-          <w:lang w:val="en-GB"/>
-        </w:rPr>
-        <w:t>3</w:t>
+        <w:t>Submission Date: Friday 13</w:t>
       </w:r>
       <w:r>
         <w:rPr>
@@ -342,31 +294,7 @@
           <w:szCs w:val="36"/>
           <w:lang w:val="en-GB"/>
         </w:rPr>
-        <w:t xml:space="preserve"> </w:t>
-      </w:r>
-      <w:r>
-        <w:rPr>
-          <w:sz w:val="36"/>
-          <w:szCs w:val="36"/>
-          <w:lang w:val="en-GB"/>
-        </w:rPr>
-        <w:t>December</w:t>
-      </w:r>
-      <w:r>
-        <w:rPr>
-          <w:sz w:val="36"/>
-          <w:szCs w:val="36"/>
-          <w:lang w:val="en-GB"/>
-        </w:rPr>
-        <w:t xml:space="preserve"> 202</w:t>
-      </w:r>
-      <w:r>
-        <w:rPr>
-          <w:sz w:val="36"/>
-          <w:szCs w:val="36"/>
-          <w:lang w:val="en-GB"/>
-        </w:rPr>
-        <w:t>4</w:t>
+        <w:t xml:space="preserve"> December 2024</w:t>
       </w:r>
     </w:p>
     <w:p>
@@ -379,6 +307,15 @@
           <w:bCs/>
         </w:rPr>
       </w:pPr>
+      <w:r>
+        <w:rPr>
+          <w:rFonts w:ascii="Aptos" w:eastAsia="Aptos" w:hAnsi="Aptos" w:cs="Aptos"/>
+          <w:b/>
+          <w:bCs/>
+        </w:rPr>
+        <w:lastRenderedPageBreak/>
+        <w:br/>
+      </w:r>
     </w:p>
     <w:p>
       <w:pPr>
@@ -613,6 +550,7 @@
           <w:b/>
           <w:bCs/>
         </w:rPr>
+        <w:lastRenderedPageBreak/>
         <w:t>Module</w:t>
       </w:r>
       <w:r>
@@ -640,7 +578,6 @@
           <w:b/>
           <w:bCs/>
         </w:rPr>
-        <w:lastRenderedPageBreak/>
         <w:t xml:space="preserve">Validator and </w:t>
       </w:r>
       <w:proofErr w:type="spellStart"/>
@@ -949,6 +886,7 @@
           <w:b/>
           <w:bCs/>
         </w:rPr>
+        <w:lastRenderedPageBreak/>
         <w:t>Weighted Average Calculation</w:t>
       </w:r>
       <w:r>
@@ -975,7 +913,7 @@
           <w:noProof/>
         </w:rPr>
         <w:drawing>
-          <wp:inline distT="0" distB="0" distL="0" distR="0" wp14:anchorId="789826F9" wp14:editId="5A994B2E">
+          <wp:inline distT="0" distB="0" distL="0" distR="0" wp14:anchorId="789826F9" wp14:editId="4E5D6566">
             <wp:extent cx="5943600" cy="2105025"/>
             <wp:effectExtent l="0" t="0" r="0" b="0"/>
             <wp:docPr id="237595222" name="Picture 237595222"/>
@@ -1168,6 +1106,7 @@
           <w:b/>
           <w:bCs/>
         </w:rPr>
+        <w:lastRenderedPageBreak/>
         <w:t>Usability</w:t>
       </w:r>
     </w:p>
@@ -1179,14 +1118,7 @@
         <w:rPr>
           <w:rFonts w:ascii="Aptos" w:eastAsia="Aptos" w:hAnsi="Aptos" w:cs="Aptos"/>
         </w:rPr>
-        <w:t xml:space="preserve">The graphical user interface (GUI) was designed to be simple and intuitive. Buttons and input fields are clearly labelled, and module codes automatically populate the credits field </w:t>
-      </w:r>
-      <w:r>
-        <w:rPr>
-          <w:rFonts w:ascii="Aptos" w:eastAsia="Aptos" w:hAnsi="Aptos" w:cs="Aptos"/>
-        </w:rPr>
-        <w:lastRenderedPageBreak/>
-        <w:t>if they exist in the database. This feature significantly reduces user effort and enhances the overall user experience.</w:t>
+        <w:t>The graphical user interface (GUI) was designed to be simple and intuitive. Buttons and input fields are clearly labelled, and module codes automatically populate the credits field if they exist in the database. This feature significantly reduces user effort and enhances the overall user experience.</w:t>
       </w:r>
     </w:p>
     <w:p>
@@ -1264,7 +1196,7 @@
           <w:noProof/>
         </w:rPr>
         <w:drawing>
-          <wp:inline distT="0" distB="0" distL="0" distR="0" wp14:anchorId="3469EAD0" wp14:editId="563C1909">
+          <wp:inline distT="0" distB="0" distL="0" distR="0" wp14:anchorId="3469EAD0" wp14:editId="4063C3DA">
             <wp:extent cx="5943600" cy="2733675"/>
             <wp:effectExtent l="0" t="0" r="0" b="0"/>
             <wp:docPr id="207582198" name="Picture 207582198"/>
@@ -1317,6 +1249,7 @@
           <w:b/>
           <w:bCs/>
         </w:rPr>
+        <w:lastRenderedPageBreak/>
         <w:t>Reflection and Future Resilience</w:t>
       </w:r>
     </w:p>
@@ -1394,7 +1327,6 @@
           <w:b/>
           <w:bCs/>
         </w:rPr>
-        <w:lastRenderedPageBreak/>
         <w:t>Extensibility</w:t>
       </w:r>
       <w:r>
@@ -1608,10 +1540,7 @@
       <w:pStyle w:val="Header"/>
     </w:pPr>
     <w:r>
-      <w:t>COM 50</w:t>
-    </w:r>
-    <w:r>
-      <w:t>03</w:t>
+      <w:t>COM 5003</w:t>
     </w:r>
     <w:r>
       <w:ptab w:relativeTo="margin" w:alignment="center" w:leader="none"/>
@@ -1635,22 +1564,7 @@
     </w:r>
     <w:r>
       <w:tab/>
-      <w:t xml:space="preserve">                                                                                                                              Due: 1</w:t>
-    </w:r>
-    <w:r>
-      <w:t>3</w:t>
-    </w:r>
-    <w:r>
-      <w:t>/</w:t>
-    </w:r>
-    <w:r>
-      <w:t>12</w:t>
-    </w:r>
-    <w:r>
-      <w:t>/202</w:t>
-    </w:r>
-    <w:r>
-      <w:t>4</w:t>
+      <w:t xml:space="preserve">                                                                                                                              Due: 13/12/2024</w:t>
     </w:r>
   </w:p>
   <w:p>

</xml_diff>